<commit_message>
fix: edit the functions and layout
</commit_message>
<xml_diff>
--- a/Test.docx
+++ b/Test.docx
@@ -186,6 +186,7 @@
           <w:color w:val="333333"/>
           <w:sz w:val="18"/>
           <w:szCs w:val="18"/>
+          <w:highlight w:val="red"/>
           <w:shd w:val="clear" w:color="auto" w:fill="FFFFFF"/>
         </w:rPr>
         <w:t xml:space="preserve">6. Использование </w:t>
@@ -197,6 +198,7 @@
           <w:color w:val="333333"/>
           <w:sz w:val="18"/>
           <w:szCs w:val="18"/>
+          <w:highlight w:val="red"/>
           <w:shd w:val="clear" w:color="auto" w:fill="FFFFFF"/>
         </w:rPr>
         <w:t>TypeScript</w:t>
@@ -297,21 +299,34 @@
           <w:szCs w:val="18"/>
           <w:shd w:val="clear" w:color="auto" w:fill="FFFFFF"/>
         </w:rPr>
-        <w:t>Во время редактирования заметки пользователь может создавать теги, используя символ #.</w:t>
-      </w:r>
-      <w:r>
-        <w:rPr>
-          <w:rFonts w:ascii="Arial" w:hAnsi="Arial" w:cs="Arial"/>
-          <w:color w:val="333333"/>
-          <w:sz w:val="18"/>
-          <w:szCs w:val="18"/>
-        </w:rPr>
-        <w:br/>
-      </w:r>
-      <w:r>
-        <w:rPr>
-          <w:rFonts w:ascii="Arial" w:hAnsi="Arial" w:cs="Arial"/>
-          <w:color w:val="333333"/>
+        <w:t xml:space="preserve">Во время редактирования заметки пользователь может </w:t>
+      </w:r>
+      <w:r>
+        <w:rPr>
+          <w:rFonts w:ascii="Arial" w:hAnsi="Arial" w:cs="Arial"/>
+          <w:b/>
+          <w:color w:val="FF0000"/>
+          <w:sz w:val="18"/>
+          <w:szCs w:val="18"/>
+          <w:shd w:val="clear" w:color="auto" w:fill="FFFFFF"/>
+        </w:rPr>
+        <w:t>создавать теги, используя символ #.</w:t>
+      </w:r>
+      <w:r>
+        <w:rPr>
+          <w:rFonts w:ascii="Arial" w:hAnsi="Arial" w:cs="Arial"/>
+          <w:b/>
+          <w:color w:val="FF0000"/>
+          <w:sz w:val="18"/>
+          <w:szCs w:val="18"/>
+        </w:rPr>
+        <w:br/>
+      </w:r>
+      <w:r>
+        <w:rPr>
+          <w:rFonts w:ascii="Arial" w:hAnsi="Arial" w:cs="Arial"/>
+          <w:b/>
+          <w:color w:val="FF0000"/>
           <w:sz w:val="18"/>
           <w:szCs w:val="18"/>
           <w:shd w:val="clear" w:color="auto" w:fill="FFFFFF"/>
@@ -322,7 +337,8 @@
       <w:r>
         <w:rPr>
           <w:rFonts w:ascii="Arial" w:hAnsi="Arial" w:cs="Arial"/>
-          <w:color w:val="333333"/>
+          <w:b/>
+          <w:color w:val="FF0000"/>
           <w:sz w:val="18"/>
           <w:szCs w:val="18"/>
           <w:shd w:val="clear" w:color="auto" w:fill="FFFFFF"/>
@@ -333,7 +349,8 @@
       <w:r>
         <w:rPr>
           <w:rFonts w:ascii="Arial" w:hAnsi="Arial" w:cs="Arial"/>
-          <w:color w:val="333333"/>
+          <w:b/>
+          <w:color w:val="FF0000"/>
           <w:sz w:val="18"/>
           <w:szCs w:val="18"/>
           <w:shd w:val="clear" w:color="auto" w:fill="FFFFFF"/>
@@ -344,7 +361,8 @@
       <w:r>
         <w:rPr>
           <w:rFonts w:ascii="Arial" w:hAnsi="Arial" w:cs="Arial"/>
-          <w:color w:val="333333"/>
+          <w:b/>
+          <w:color w:val="FF0000"/>
           <w:sz w:val="18"/>
           <w:szCs w:val="18"/>
           <w:shd w:val="clear" w:color="auto" w:fill="FFFFFF"/>
@@ -355,7 +373,8 @@
       <w:r>
         <w:rPr>
           <w:rFonts w:ascii="Arial" w:hAnsi="Arial" w:cs="Arial"/>
-          <w:color w:val="333333"/>
+          <w:b/>
+          <w:color w:val="FF0000"/>
           <w:sz w:val="18"/>
           <w:szCs w:val="18"/>
           <w:shd w:val="clear" w:color="auto" w:fill="FFFFFF"/>
@@ -366,7 +385,8 @@
       <w:r>
         <w:rPr>
           <w:rFonts w:ascii="Arial" w:hAnsi="Arial" w:cs="Arial"/>
-          <w:color w:val="333333"/>
+          <w:b/>
+          <w:color w:val="FF0000"/>
           <w:sz w:val="18"/>
           <w:szCs w:val="18"/>
           <w:shd w:val="clear" w:color="auto" w:fill="FFFFFF"/>
@@ -377,7 +397,8 @@
       <w:r>
         <w:rPr>
           <w:rFonts w:ascii="Arial" w:hAnsi="Arial" w:cs="Arial"/>
-          <w:color w:val="333333"/>
+          <w:b/>
+          <w:color w:val="FF0000"/>
           <w:sz w:val="18"/>
           <w:szCs w:val="18"/>
           <w:shd w:val="clear" w:color="auto" w:fill="FFFFFF"/>
@@ -388,7 +409,8 @@
       <w:r>
         <w:rPr>
           <w:rFonts w:ascii="Arial" w:hAnsi="Arial" w:cs="Arial"/>
-          <w:color w:val="333333"/>
+          <w:b/>
+          <w:color w:val="FF0000"/>
           <w:sz w:val="18"/>
           <w:szCs w:val="18"/>
           <w:shd w:val="clear" w:color="auto" w:fill="FFFFFF"/>
@@ -399,34 +421,58 @@
       <w:r>
         <w:rPr>
           <w:rFonts w:ascii="Arial" w:hAnsi="Arial" w:cs="Arial"/>
-          <w:color w:val="333333"/>
-          <w:sz w:val="18"/>
-          <w:szCs w:val="18"/>
-          <w:shd w:val="clear" w:color="auto" w:fill="FFFFFF"/>
-        </w:rPr>
-        <w:t>”. По мере (окончании) ввода должен создаться соответствующий тег и отобразиться в списке под текстовым полем.</w:t>
-      </w:r>
-      <w:r>
-        <w:rPr>
-          <w:rFonts w:ascii="Arial" w:hAnsi="Arial" w:cs="Arial"/>
-          <w:color w:val="333333"/>
-          <w:sz w:val="18"/>
-          <w:szCs w:val="18"/>
-        </w:rPr>
-        <w:br/>
-      </w:r>
-      <w:r>
-        <w:rPr>
-          <w:rFonts w:ascii="Arial" w:hAnsi="Arial" w:cs="Arial"/>
-          <w:color w:val="333333"/>
-          <w:sz w:val="18"/>
-          <w:szCs w:val="18"/>
-          <w:shd w:val="clear" w:color="auto" w:fill="FFFFFF"/>
-        </w:rPr>
-        <w:t>При редактировании заметки все слова, соответствующие тегам, должны подсвечиваться.</w:t>
+          <w:b/>
+          <w:color w:val="FF0000"/>
+          <w:sz w:val="18"/>
+          <w:szCs w:val="18"/>
+          <w:shd w:val="clear" w:color="auto" w:fill="FFFFFF"/>
+        </w:rPr>
+        <w:t xml:space="preserve">”. По мере (окончании) ввода должен создаться соответствующий тег и отобразиться в списке </w:t>
+      </w:r>
+      <w:r>
+        <w:rPr>
+          <w:rFonts w:ascii="Arial" w:hAnsi="Arial" w:cs="Arial"/>
+          <w:b/>
+          <w:color w:val="FF0000"/>
+          <w:sz w:val="18"/>
+          <w:szCs w:val="18"/>
+          <w:highlight w:val="yellow"/>
+          <w:shd w:val="clear" w:color="auto" w:fill="FFFFFF"/>
+        </w:rPr>
+        <w:t>под текстовым полем.</w:t>
+      </w:r>
+      <w:r>
+        <w:rPr>
+          <w:rFonts w:ascii="Arial" w:hAnsi="Arial" w:cs="Arial"/>
+          <w:color w:val="333333"/>
+          <w:sz w:val="18"/>
+          <w:szCs w:val="18"/>
+          <w:shd w:val="clear" w:color="auto" w:fill="FFFFFF"/>
+        </w:rPr>
+        <w:br/>
+      </w:r>
+      <w:r>
+        <w:rPr>
+          <w:rFonts w:ascii="Arial" w:hAnsi="Arial" w:cs="Arial"/>
+          <w:color w:val="333333"/>
+          <w:sz w:val="18"/>
+          <w:szCs w:val="18"/>
+          <w:shd w:val="clear" w:color="auto" w:fill="FFFFFF"/>
+        </w:rPr>
+        <w:t>При редактировании заме</w:t>
       </w:r>
       <w:bookmarkStart w:id="0" w:name="_GoBack"/>
       <w:bookmarkEnd w:id="0"/>
+      <w:r>
+        <w:rPr>
+          <w:rFonts w:ascii="Arial" w:hAnsi="Arial" w:cs="Arial"/>
+          <w:color w:val="333333"/>
+          <w:sz w:val="18"/>
+          <w:szCs w:val="18"/>
+          <w:shd w:val="clear" w:color="auto" w:fill="FFFFFF"/>
+        </w:rPr>
+        <w:t>тки все слова, соответствующие тегам, должны подсвечиваться.</w:t>
+      </w:r>
     </w:p>
     <w:sectPr>
       <w:pgSz w:w="11906" w:h="16838"/>

</xml_diff>